<commit_message>
AR (Word_Files) PR8 Fix
</commit_message>
<xml_diff>
--- a/AR/PR8.docx
+++ b/AR/PR8.docx
@@ -439,7 +439,7 @@
                 <w:szCs w:val="28"/>
                 <w:lang w:eastAsia="ru-RU"/>
               </w:rPr>
-              <w:t>7</w:t>
+              <w:t>8</w:t>
             </w:r>
           </w:p>
         </w:tc>
@@ -945,41 +945,18 @@
           <w:szCs w:val="28"/>
           <w:lang w:eastAsia="ru-RU"/>
         </w:rPr>
-        <w:t xml:space="preserve">Практическая работа выполнена </w:t>
-      </w:r>
-      <w:proofErr w:type="gramStart"/>
+        <w:t>Практическая работа выполнена «</w:t>
+      </w:r>
       <w:r>
         <w:rPr>
           <w:rFonts w:ascii="Times New Roman" w:eastAsia="Times New Roman" w:hAnsi="Times New Roman" w:cs="Times New Roman"/>
           <w:color w:val="000000"/>
           <w:sz w:val="28"/>
           <w:szCs w:val="28"/>
-          <w:lang w:eastAsia="ru-RU"/>
-        </w:rPr>
-        <w:t>«</w:t>
-      </w:r>
-      <w:r>
-        <w:rPr>
-          <w:rFonts w:ascii="Times New Roman" w:eastAsia="Times New Roman" w:hAnsi="Times New Roman" w:cs="Times New Roman"/>
-          <w:color w:val="000000"/>
-          <w:sz w:val="28"/>
-          <w:szCs w:val="28"/>
           <w:u w:val="single"/>
           <w:lang w:eastAsia="ru-RU"/>
         </w:rPr>
-        <w:t xml:space="preserve">  </w:t>
-      </w:r>
-      <w:proofErr w:type="gramEnd"/>
-      <w:r>
-        <w:rPr>
-          <w:rFonts w:ascii="Times New Roman" w:eastAsia="Times New Roman" w:hAnsi="Times New Roman" w:cs="Times New Roman"/>
-          <w:color w:val="000000"/>
-          <w:sz w:val="28"/>
-          <w:szCs w:val="28"/>
-          <w:u w:val="single"/>
-          <w:lang w:eastAsia="ru-RU"/>
-        </w:rPr>
-        <w:t xml:space="preserve">   </w:t>
+        <w:t xml:space="preserve">     </w:t>
       </w:r>
       <w:r>
         <w:rPr>
@@ -1067,41 +1044,18 @@
           <w:szCs w:val="28"/>
           <w:lang w:eastAsia="ru-RU"/>
         </w:rPr>
-        <w:t xml:space="preserve">Зачтено </w:t>
-      </w:r>
-      <w:proofErr w:type="gramStart"/>
+        <w:t>Зачтено «</w:t>
+      </w:r>
       <w:r>
         <w:rPr>
           <w:rFonts w:ascii="Times New Roman" w:eastAsia="Times New Roman" w:hAnsi="Times New Roman" w:cs="Times New Roman"/>
           <w:color w:val="000000"/>
           <w:sz w:val="28"/>
           <w:szCs w:val="28"/>
-          <w:lang w:eastAsia="ru-RU"/>
-        </w:rPr>
-        <w:t>«</w:t>
-      </w:r>
-      <w:r>
-        <w:rPr>
-          <w:rFonts w:ascii="Times New Roman" w:eastAsia="Times New Roman" w:hAnsi="Times New Roman" w:cs="Times New Roman"/>
-          <w:color w:val="000000"/>
-          <w:sz w:val="28"/>
-          <w:szCs w:val="28"/>
           <w:u w:val="single"/>
           <w:lang w:eastAsia="ru-RU"/>
         </w:rPr>
-        <w:t xml:space="preserve">  </w:t>
-      </w:r>
-      <w:proofErr w:type="gramEnd"/>
-      <w:r>
-        <w:rPr>
-          <w:rFonts w:ascii="Times New Roman" w:eastAsia="Times New Roman" w:hAnsi="Times New Roman" w:cs="Times New Roman"/>
-          <w:color w:val="000000"/>
-          <w:sz w:val="28"/>
-          <w:szCs w:val="28"/>
-          <w:u w:val="single"/>
-          <w:lang w:eastAsia="ru-RU"/>
-        </w:rPr>
-        <w:t xml:space="preserve">   </w:t>
+        <w:t xml:space="preserve">     </w:t>
       </w:r>
       <w:r>
         <w:rPr>
@@ -2670,6 +2624,7 @@
       <w:r>
         <w:rPr>
           <w:rFonts w:ascii="Times New Roman" w:hAnsi="Times New Roman" w:cs="Times New Roman"/>
+          <w:noProof/>
           <w:sz w:val="28"/>
           <w:szCs w:val="28"/>
           <w:lang w:val="en-US"/>
@@ -2759,7 +2714,6 @@
           <w:rFonts w:ascii="Times New Roman" w:hAnsi="Times New Roman" w:cs="Times New Roman"/>
           <w:sz w:val="28"/>
           <w:szCs w:val="28"/>
-          <w:lang w:val="en-US"/>
         </w:rPr>
       </w:pPr>
       <w:r>
@@ -3026,6 +2980,7 @@
       <w:r>
         <w:rPr>
           <w:rFonts w:ascii="Times New Roman" w:hAnsi="Times New Roman" w:cs="Times New Roman"/>
+          <w:noProof/>
           <w:sz w:val="28"/>
           <w:szCs w:val="28"/>
           <w:lang w:val="en-US"/>
@@ -3256,23 +3211,7 @@
           <w:sz w:val="28"/>
           <w:szCs w:val="28"/>
         </w:rPr>
-        <w:t xml:space="preserve"> </w:t>
-      </w:r>
-      <w:r>
-        <w:rPr>
-          <w:rFonts w:ascii="Times New Roman" w:hAnsi="Times New Roman" w:cs="Times New Roman"/>
-          <w:sz w:val="28"/>
-          <w:szCs w:val="28"/>
-        </w:rPr>
-        <w:t>6</w:t>
-      </w:r>
-      <w:r>
-        <w:rPr>
-          <w:rFonts w:ascii="Times New Roman" w:hAnsi="Times New Roman" w:cs="Times New Roman"/>
-          <w:sz w:val="28"/>
-          <w:szCs w:val="28"/>
-        </w:rPr>
-        <w:t xml:space="preserve"> – </w:t>
+        <w:t xml:space="preserve"> 6 – </w:t>
       </w:r>
       <w:r>
         <w:rPr>
@@ -3558,15 +3497,6 @@
   </w:num>
   <w:num w:numId="2" w16cid:durableId="1447196858">
     <w:abstractNumId w:val="0"/>
-    <w:lvlOverride w:ilvl="0"/>
-    <w:lvlOverride w:ilvl="1"/>
-    <w:lvlOverride w:ilvl="2"/>
-    <w:lvlOverride w:ilvl="3"/>
-    <w:lvlOverride w:ilvl="4"/>
-    <w:lvlOverride w:ilvl="5"/>
-    <w:lvlOverride w:ilvl="6"/>
-    <w:lvlOverride w:ilvl="7"/>
-    <w:lvlOverride w:ilvl="8"/>
   </w:num>
 </w:numbering>
 </file>
@@ -4184,6 +4114,7 @@
   <w:style w:type="character" w:default="1" w:styleId="a0">
     <w:name w:val="Default Paragraph Font"/>
     <w:uiPriority w:val="1"/>
+    <w:semiHidden/>
     <w:unhideWhenUsed/>
   </w:style>
   <w:style w:type="table" w:default="1" w:styleId="a1">

</xml_diff>